<commit_message>
Dependencies in Setup eingefügt
</commit_message>
<xml_diff>
--- a/Abgabe/Setup.docx
+++ b/Abgabe/Setup.docx
@@ -629,6 +629,7 @@
       <w:r>
         <w:rPr>
           <w:rStyle w:val="ZitatZchn"/>
+          <w:lang w:val="en-US"/>
         </w:rPr>
         <w:t>-d</w:t>
       </w:r>
@@ -715,6 +716,7 @@
       <w:r>
         <w:rPr>
           <w:rStyle w:val="ZitatZchn"/>
+          <w:lang w:val="en-US"/>
         </w:rPr>
         <w:t>-p</w:t>
       </w:r>
@@ -806,126 +808,603 @@
         <w:rPr>
           <w:rStyle w:val="ZitatZchn"/>
         </w:rPr>
-        <w:t xml:space="preserve"> 100 -n 15 -w 15 15 15 15 20 2</w:t>
+        <w:t xml:space="preserve"> 100 -n 15 -w 15 15 15 15 20 20</w:t>
+      </w:r>
+    </w:p>
+    <w:p>
+      <w:pPr>
+        <w:pStyle w:val="Listenabsatz"/>
+        <w:numPr>
+          <w:ilvl w:val="0"/>
+          <w:numId w:val="2"/>
+        </w:numPr>
+        <w:rPr>
+          <w:sz w:val="24"/>
+          <w:szCs w:val="24"/>
+          <w:lang w:val="en-US"/>
+        </w:rPr>
+      </w:pPr>
+      <w:r>
+        <w:rPr>
+          <w:sz w:val="24"/>
+          <w:szCs w:val="24"/>
+          <w:lang w:val="en-US"/>
+        </w:rPr>
+        <w:t xml:space="preserve">run </w:t>
+      </w:r>
+      <w:r>
+        <w:rPr>
+          <w:rStyle w:val="ZitatZchn"/>
+          <w:lang w:val="en-US"/>
+        </w:rPr>
+        <w:t>Benchmark.java</w:t>
+      </w:r>
+      <w:r>
+        <w:rPr>
+          <w:sz w:val="24"/>
+          <w:szCs w:val="24"/>
+          <w:lang w:val="en-US"/>
+        </w:rPr>
+        <w:t xml:space="preserve"> with all libraries in /libs added to the build path</w:t>
+      </w:r>
+    </w:p>
+    <w:p>
+      <w:pPr>
+        <w:rPr>
+          <w:lang w:val="en-US"/>
+        </w:rPr>
+      </w:pPr>
+    </w:p>
+    <w:p>
+      <w:pPr>
+        <w:pStyle w:val="berschrift1"/>
+        <w:rPr>
+          <w:lang w:val="en-US"/>
+        </w:rPr>
+      </w:pPr>
+      <w:r>
+        <w:rPr>
+          <w:lang w:val="en-US"/>
+        </w:rPr>
+        <w:t>Server and website setup</w:t>
+      </w:r>
+    </w:p>
+    <w:p>
+      <w:pPr>
+        <w:pStyle w:val="Listenabsatz"/>
+        <w:numPr>
+          <w:ilvl w:val="0"/>
+          <w:numId w:val="2"/>
+        </w:numPr>
+        <w:rPr>
+          <w:sz w:val="24"/>
+          <w:szCs w:val="24"/>
+          <w:lang w:val="en-US"/>
+        </w:rPr>
+      </w:pPr>
+      <w:r>
+        <w:rPr>
+          <w:sz w:val="24"/>
+          <w:szCs w:val="24"/>
+          <w:lang w:val="en-US"/>
+        </w:rPr>
+        <w:t>Install node.js Version 4.2.2 (x86).</w:t>
+      </w:r>
+    </w:p>
+    <w:p>
+      <w:pPr>
+        <w:pStyle w:val="Listenabsatz"/>
+        <w:numPr>
+          <w:ilvl w:val="1"/>
+          <w:numId w:val="2"/>
+        </w:numPr>
+        <w:rPr>
+          <w:sz w:val="24"/>
+          <w:szCs w:val="24"/>
+          <w:lang w:val="en-US"/>
+        </w:rPr>
+      </w:pPr>
+      <w:r>
+        <w:rPr>
+          <w:sz w:val="24"/>
+          <w:szCs w:val="24"/>
+          <w:lang w:val="en-US"/>
+        </w:rPr>
+        <w:t>The node package manger (</w:t>
+      </w:r>
+      <w:proofErr w:type="spellStart"/>
+      <w:r>
+        <w:rPr>
+          <w:sz w:val="24"/>
+          <w:szCs w:val="24"/>
+          <w:lang w:val="en-US"/>
+        </w:rPr>
+        <w:t>npm</w:t>
+      </w:r>
+      <w:proofErr w:type="spellEnd"/>
+      <w:r>
+        <w:rPr>
+          <w:sz w:val="24"/>
+          <w:szCs w:val="24"/>
+          <w:lang w:val="en-US"/>
+        </w:rPr>
+        <w:t>) should be integrated in the installer.</w:t>
+      </w:r>
+    </w:p>
+    <w:p>
+      <w:pPr>
+        <w:pStyle w:val="Listenabsatz"/>
+        <w:numPr>
+          <w:ilvl w:val="0"/>
+          <w:numId w:val="2"/>
+        </w:numPr>
+        <w:rPr>
+          <w:sz w:val="24"/>
+          <w:szCs w:val="24"/>
+          <w:lang w:val="en-US"/>
+        </w:rPr>
+      </w:pPr>
+      <w:r>
+        <w:rPr>
+          <w:sz w:val="24"/>
+          <w:szCs w:val="24"/>
+          <w:lang w:val="en-US"/>
+        </w:rPr>
+        <w:t>Navigate to the project directory (/</w:t>
+      </w:r>
+      <w:proofErr w:type="spellStart"/>
+      <w:r>
+        <w:rPr>
+          <w:sz w:val="24"/>
+          <w:szCs w:val="24"/>
+          <w:lang w:val="en-US"/>
+        </w:rPr>
+        <w:t>Projekt</w:t>
+      </w:r>
+      <w:proofErr w:type="spellEnd"/>
+      <w:r>
+        <w:rPr>
+          <w:sz w:val="24"/>
+          <w:szCs w:val="24"/>
+          <w:lang w:val="en-US"/>
+        </w:rPr>
+        <w:t>) via command line.</w:t>
+      </w:r>
+    </w:p>
+    <w:p>
+      <w:pPr>
+        <w:pStyle w:val="Listenabsatz"/>
+        <w:numPr>
+          <w:ilvl w:val="0"/>
+          <w:numId w:val="2"/>
+        </w:numPr>
+        <w:rPr>
+          <w:sz w:val="24"/>
+          <w:szCs w:val="24"/>
+          <w:lang w:val="en-US"/>
+        </w:rPr>
+      </w:pPr>
+      <w:r>
+        <w:rPr>
+          <w:sz w:val="24"/>
+          <w:szCs w:val="24"/>
+          <w:lang w:val="en-US"/>
+        </w:rPr>
+        <w:t xml:space="preserve">Execute </w:t>
+      </w:r>
+      <w:proofErr w:type="spellStart"/>
+      <w:r>
+        <w:rPr>
+          <w:rStyle w:val="ZitatZchn"/>
+          <w:sz w:val="24"/>
+          <w:szCs w:val="24"/>
+          <w:lang w:val="en-US"/>
+        </w:rPr>
+        <w:t>npm</w:t>
+      </w:r>
+      <w:proofErr w:type="spellEnd"/>
+      <w:r>
+        <w:rPr>
+          <w:rStyle w:val="ZitatZchn"/>
+          <w:sz w:val="24"/>
+          <w:szCs w:val="24"/>
+          <w:lang w:val="en-US"/>
+        </w:rPr>
+        <w:t xml:space="preserve"> install</w:t>
+      </w:r>
+      <w:r>
+        <w:rPr>
+          <w:sz w:val="24"/>
+          <w:szCs w:val="24"/>
+          <w:lang w:val="en-US"/>
+        </w:rPr>
+        <w:t>. This will install all needed modules.</w:t>
+      </w:r>
+    </w:p>
+    <w:p>
+      <w:pPr>
+        <w:pStyle w:val="Listenabsatz"/>
+        <w:numPr>
+          <w:ilvl w:val="0"/>
+          <w:numId w:val="2"/>
+        </w:numPr>
+        <w:rPr>
+          <w:sz w:val="24"/>
+          <w:szCs w:val="24"/>
+          <w:lang w:val="en-US"/>
+        </w:rPr>
+      </w:pPr>
+      <w:r>
+        <w:rPr>
+          <w:sz w:val="24"/>
+          <w:szCs w:val="24"/>
+          <w:lang w:val="en-US"/>
+        </w:rPr>
+        <w:t xml:space="preserve">The modules are specified in the dependencies section in the </w:t>
+      </w:r>
+      <w:proofErr w:type="spellStart"/>
+      <w:r>
+        <w:rPr>
+          <w:rStyle w:val="ZitatZchn"/>
+          <w:sz w:val="24"/>
+          <w:szCs w:val="24"/>
+          <w:lang w:val="en-US"/>
+        </w:rPr>
+        <w:t>package.json</w:t>
+      </w:r>
+      <w:proofErr w:type="spellEnd"/>
+      <w:r>
+        <w:rPr>
+          <w:sz w:val="24"/>
+          <w:szCs w:val="24"/>
+          <w:lang w:val="en-US"/>
+        </w:rPr>
+        <w:t xml:space="preserve"> file.</w:t>
+      </w:r>
+    </w:p>
+    <w:p>
+      <w:pPr>
+        <w:pStyle w:val="Listenabsatz"/>
+        <w:numPr>
+          <w:ilvl w:val="0"/>
+          <w:numId w:val="2"/>
+        </w:numPr>
+        <w:rPr>
+          <w:sz w:val="24"/>
+          <w:szCs w:val="24"/>
+          <w:lang w:val="en-US"/>
+        </w:rPr>
+      </w:pPr>
+      <w:r>
+        <w:rPr>
+          <w:sz w:val="24"/>
+          <w:szCs w:val="24"/>
+          <w:lang w:val="en-US"/>
+        </w:rPr>
+        <w:t xml:space="preserve">Execute </w:t>
+      </w:r>
+      <w:r>
+        <w:rPr>
+          <w:rStyle w:val="ZitatZchn"/>
+          <w:sz w:val="24"/>
+          <w:szCs w:val="24"/>
+          <w:lang w:val="en-US"/>
+        </w:rPr>
+        <w:t>node server.js</w:t>
+      </w:r>
+      <w:r>
+        <w:rPr>
+          <w:sz w:val="24"/>
+          <w:szCs w:val="24"/>
+          <w:lang w:val="en-US"/>
+        </w:rPr>
+        <w:t xml:space="preserve"> or </w:t>
+      </w:r>
+      <w:proofErr w:type="spellStart"/>
+      <w:r>
+        <w:rPr>
+          <w:rStyle w:val="ZitatZchn"/>
+          <w:sz w:val="24"/>
+          <w:szCs w:val="24"/>
+          <w:lang w:val="en-US"/>
+        </w:rPr>
+        <w:t>npm</w:t>
+      </w:r>
+      <w:proofErr w:type="spellEnd"/>
+      <w:r>
+        <w:rPr>
+          <w:rStyle w:val="ZitatZchn"/>
+          <w:sz w:val="24"/>
+          <w:szCs w:val="24"/>
+          <w:lang w:val="en-US"/>
+        </w:rPr>
+        <w:t xml:space="preserve"> start</w:t>
+      </w:r>
+      <w:r>
+        <w:rPr>
+          <w:sz w:val="24"/>
+          <w:szCs w:val="24"/>
+          <w:lang w:val="en-US"/>
+        </w:rPr>
+        <w:t xml:space="preserve"> to start the application server</w:t>
+      </w:r>
+    </w:p>
+    <w:p>
+      <w:pPr>
+        <w:pStyle w:val="Listenabsatz"/>
+        <w:numPr>
+          <w:ilvl w:val="0"/>
+          <w:numId w:val="2"/>
+        </w:numPr>
+        <w:rPr>
+          <w:sz w:val="24"/>
+          <w:szCs w:val="24"/>
+          <w:lang w:val="en-US"/>
+        </w:rPr>
+      </w:pPr>
+      <w:r>
+        <w:rPr>
+          <w:sz w:val="24"/>
+          <w:szCs w:val="24"/>
+          <w:lang w:val="en-US"/>
+        </w:rPr>
+        <w:t xml:space="preserve">The site can be accessed via </w:t>
+      </w:r>
+      <w:r>
+        <w:rPr>
+          <w:rStyle w:val="ZitatZchn"/>
+          <w:sz w:val="24"/>
+          <w:szCs w:val="24"/>
+          <w:lang w:val="en-US"/>
+        </w:rPr>
+        <w:t>http://127.0.0.1:8080/</w:t>
+      </w:r>
+      <w:r>
+        <w:rPr>
+          <w:sz w:val="24"/>
+          <w:szCs w:val="24"/>
+          <w:lang w:val="en-US"/>
+        </w:rPr>
+        <w:t xml:space="preserve"> or </w:t>
+      </w:r>
+      <w:r>
+        <w:rPr>
+          <w:rStyle w:val="ZitatZchn"/>
+          <w:sz w:val="24"/>
+          <w:szCs w:val="24"/>
+          <w:lang w:val="en-US"/>
+        </w:rPr>
+        <w:t>http://localhost:8080/.</w:t>
+      </w:r>
+    </w:p>
+    <w:p>
+      <w:pPr>
+        <w:pStyle w:val="Listenabsatz"/>
+        <w:numPr>
+          <w:ilvl w:val="0"/>
+          <w:numId w:val="2"/>
+        </w:numPr>
+        <w:rPr>
+          <w:sz w:val="24"/>
+          <w:szCs w:val="24"/>
+          <w:lang w:val="en-US"/>
+        </w:rPr>
+      </w:pPr>
+      <w:r>
+        <w:rPr>
+          <w:sz w:val="24"/>
+          <w:szCs w:val="24"/>
+          <w:lang w:val="en-US"/>
+        </w:rPr>
+        <w:t>All registered invocations will be logged to the console output (e.g. for debugging information).</w:t>
+      </w:r>
+    </w:p>
+    <w:p>
+      <w:pPr>
+        <w:rPr>
+          <w:sz w:val="24"/>
+          <w:szCs w:val="24"/>
+          <w:lang w:val="en-US"/>
+        </w:rPr>
+      </w:pPr>
+    </w:p>
+    <w:p>
+      <w:pPr>
+        <w:pStyle w:val="berschrift1"/>
+        <w:rPr>
+          <w:lang w:val="en-US"/>
+        </w:rPr>
+      </w:pPr>
+      <w:r>
+        <w:rPr>
+          <w:lang w:val="en-US"/>
+        </w:rPr>
+        <w:t>Dependencies in general</w:t>
+      </w:r>
+    </w:p>
+    <w:p>
+      <w:pPr>
+        <w:pStyle w:val="berschrift2"/>
+        <w:rPr>
+          <w:lang w:val="en-US"/>
+        </w:rPr>
+      </w:pPr>
+      <w:r>
+        <w:rPr>
+          <w:lang w:val="en-US"/>
+        </w:rPr>
+        <w:t>Website</w:t>
+      </w:r>
+    </w:p>
+    <w:p>
+      <w:pPr>
+        <w:pStyle w:val="Listenabsatz"/>
+        <w:numPr>
+          <w:ilvl w:val="0"/>
+          <w:numId w:val="6"/>
+        </w:numPr>
+        <w:rPr>
+          <w:sz w:val="24"/>
+          <w:szCs w:val="24"/>
+          <w:lang w:val="en-US"/>
+        </w:rPr>
+      </w:pPr>
+      <w:r>
+        <w:rPr>
+          <w:sz w:val="24"/>
+          <w:szCs w:val="24"/>
+          <w:lang w:val="en-US"/>
+        </w:rPr>
+        <w:t>PostgreSQL</w:t>
+      </w:r>
+    </w:p>
+    <w:p>
+      <w:pPr>
+        <w:pStyle w:val="Listenabsatz"/>
+        <w:numPr>
+          <w:ilvl w:val="0"/>
+          <w:numId w:val="6"/>
+        </w:numPr>
+        <w:rPr>
+          <w:sz w:val="24"/>
+          <w:szCs w:val="24"/>
+          <w:lang w:val="en-US"/>
+        </w:rPr>
+      </w:pPr>
+      <w:r>
+        <w:rPr>
+          <w:sz w:val="24"/>
+          <w:szCs w:val="24"/>
+          <w:lang w:val="en-US"/>
+        </w:rPr>
+        <w:t>D3</w:t>
       </w:r>
       <w:bookmarkStart w:id="0" w:name="_GoBack"/>
       <w:bookmarkEnd w:id="0"/>
-      <w:r>
-        <w:rPr>
-          <w:rStyle w:val="ZitatZchn"/>
-        </w:rPr>
-        <w:t>0</w:t>
-      </w:r>
-    </w:p>
-    <w:p>
-      <w:pPr>
-        <w:pStyle w:val="Listenabsatz"/>
-        <w:numPr>
-          <w:ilvl w:val="0"/>
-          <w:numId w:val="2"/>
-        </w:numPr>
-        <w:rPr>
-          <w:sz w:val="24"/>
-          <w:szCs w:val="24"/>
-          <w:lang w:val="en-US"/>
-        </w:rPr>
-      </w:pPr>
-      <w:r>
-        <w:rPr>
-          <w:sz w:val="24"/>
-          <w:szCs w:val="24"/>
-          <w:lang w:val="en-US"/>
-        </w:rPr>
-        <w:t xml:space="preserve">run </w:t>
-      </w:r>
-      <w:r>
-        <w:rPr>
-          <w:rStyle w:val="ZitatZchn"/>
-          <w:lang w:val="en-US"/>
-        </w:rPr>
-        <w:t>Benchmark.java</w:t>
-      </w:r>
-      <w:r>
-        <w:rPr>
-          <w:sz w:val="24"/>
-          <w:szCs w:val="24"/>
-          <w:lang w:val="en-US"/>
-        </w:rPr>
-        <w:t xml:space="preserve"> with all libraries in /libs added to the build path</w:t>
-      </w:r>
-    </w:p>
-    <w:p>
-      <w:pPr>
-        <w:rPr>
-          <w:lang w:val="en-US"/>
-        </w:rPr>
-      </w:pPr>
-    </w:p>
-    <w:p>
-      <w:pPr>
-        <w:pStyle w:val="berschrift1"/>
-        <w:rPr>
-          <w:lang w:val="en-US"/>
-        </w:rPr>
-      </w:pPr>
-      <w:r>
-        <w:rPr>
-          <w:lang w:val="en-US"/>
-        </w:rPr>
-        <w:t>Server and website setup</w:t>
-      </w:r>
-    </w:p>
-    <w:p>
-      <w:pPr>
-        <w:pStyle w:val="Listenabsatz"/>
-        <w:numPr>
-          <w:ilvl w:val="0"/>
-          <w:numId w:val="2"/>
-        </w:numPr>
-        <w:rPr>
-          <w:sz w:val="24"/>
-          <w:szCs w:val="24"/>
-          <w:lang w:val="en-US"/>
-        </w:rPr>
-      </w:pPr>
-      <w:r>
-        <w:rPr>
-          <w:sz w:val="24"/>
-          <w:szCs w:val="24"/>
-          <w:lang w:val="en-US"/>
-        </w:rPr>
-        <w:t>Install node.js Version 4.2.2 (x86).</w:t>
-      </w:r>
-    </w:p>
-    <w:p>
-      <w:pPr>
-        <w:pStyle w:val="Listenabsatz"/>
-        <w:numPr>
-          <w:ilvl w:val="1"/>
-          <w:numId w:val="2"/>
-        </w:numPr>
-        <w:rPr>
-          <w:sz w:val="24"/>
-          <w:szCs w:val="24"/>
-          <w:lang w:val="en-US"/>
-        </w:rPr>
-      </w:pPr>
-      <w:r>
-        <w:rPr>
-          <w:sz w:val="24"/>
-          <w:szCs w:val="24"/>
-          <w:lang w:val="en-US"/>
-        </w:rPr>
-        <w:t xml:space="preserve">The </w:t>
-      </w:r>
-      <w:r>
-        <w:rPr>
-          <w:sz w:val="24"/>
-          <w:szCs w:val="24"/>
-          <w:lang w:val="en-US"/>
-        </w:rPr>
-        <w:t>node package manger (</w:t>
-      </w:r>
+    </w:p>
+    <w:p>
+      <w:pPr>
+        <w:pStyle w:val="Listenabsatz"/>
+        <w:numPr>
+          <w:ilvl w:val="0"/>
+          <w:numId w:val="6"/>
+        </w:numPr>
+        <w:rPr>
+          <w:sz w:val="24"/>
+          <w:szCs w:val="24"/>
+          <w:lang w:val="en-US"/>
+        </w:rPr>
+      </w:pPr>
+      <w:r>
+        <w:rPr>
+          <w:sz w:val="24"/>
+          <w:szCs w:val="24"/>
+          <w:lang w:val="en-US"/>
+        </w:rPr>
+        <w:t>Node.js</w:t>
+      </w:r>
+    </w:p>
+    <w:p>
+      <w:pPr>
+        <w:pStyle w:val="Listenabsatz"/>
+        <w:numPr>
+          <w:ilvl w:val="0"/>
+          <w:numId w:val="6"/>
+        </w:numPr>
+        <w:rPr>
+          <w:sz w:val="24"/>
+          <w:szCs w:val="24"/>
+          <w:lang w:val="en-US"/>
+        </w:rPr>
+      </w:pPr>
+      <w:r>
+        <w:rPr>
+          <w:sz w:val="24"/>
+          <w:szCs w:val="24"/>
+          <w:lang w:val="en-US"/>
+        </w:rPr>
+        <w:t>Express</w:t>
+      </w:r>
+    </w:p>
+    <w:p>
+      <w:pPr>
+        <w:pStyle w:val="Listenabsatz"/>
+        <w:numPr>
+          <w:ilvl w:val="0"/>
+          <w:numId w:val="6"/>
+        </w:numPr>
+        <w:rPr>
+          <w:sz w:val="24"/>
+          <w:szCs w:val="24"/>
+          <w:lang w:val="en-US"/>
+        </w:rPr>
+      </w:pPr>
+      <w:r>
+        <w:rPr>
+          <w:sz w:val="24"/>
+          <w:szCs w:val="24"/>
+          <w:lang w:val="en-US"/>
+        </w:rPr>
+        <w:t>Jade</w:t>
+      </w:r>
+    </w:p>
+    <w:p>
+      <w:pPr>
+        <w:pStyle w:val="Listenabsatz"/>
+        <w:numPr>
+          <w:ilvl w:val="0"/>
+          <w:numId w:val="6"/>
+        </w:numPr>
+        <w:rPr>
+          <w:sz w:val="24"/>
+          <w:szCs w:val="24"/>
+          <w:lang w:val="en-US"/>
+        </w:rPr>
+      </w:pPr>
+      <w:r>
+        <w:rPr>
+          <w:sz w:val="24"/>
+          <w:szCs w:val="24"/>
+          <w:lang w:val="en-US"/>
+        </w:rPr>
+        <w:t>Stylus</w:t>
+      </w:r>
+    </w:p>
+    <w:p>
+      <w:pPr>
+        <w:pStyle w:val="Listenabsatz"/>
+        <w:numPr>
+          <w:ilvl w:val="0"/>
+          <w:numId w:val="6"/>
+        </w:numPr>
+        <w:rPr>
+          <w:sz w:val="24"/>
+          <w:szCs w:val="24"/>
+          <w:lang w:val="en-US"/>
+        </w:rPr>
+      </w:pPr>
+      <w:r>
+        <w:rPr>
+          <w:sz w:val="24"/>
+          <w:szCs w:val="24"/>
+          <w:lang w:val="en-US"/>
+        </w:rPr>
+        <w:t>Nib</w:t>
+      </w:r>
+    </w:p>
+    <w:p>
+      <w:pPr>
+        <w:pStyle w:val="Listenabsatz"/>
+        <w:numPr>
+          <w:ilvl w:val="0"/>
+          <w:numId w:val="6"/>
+        </w:numPr>
+        <w:rPr>
+          <w:sz w:val="24"/>
+          <w:szCs w:val="24"/>
+          <w:lang w:val="en-US"/>
+        </w:rPr>
+      </w:pPr>
       <w:proofErr w:type="spellStart"/>
       <w:r>
         <w:rPr>
@@ -933,39 +1412,23 @@
           <w:szCs w:val="24"/>
           <w:lang w:val="en-US"/>
         </w:rPr>
-        <w:t>npm</w:t>
+        <w:t>morgan</w:t>
       </w:r>
       <w:proofErr w:type="spellEnd"/>
-      <w:r>
-        <w:rPr>
-          <w:sz w:val="24"/>
-          <w:szCs w:val="24"/>
-          <w:lang w:val="en-US"/>
-        </w:rPr>
-        <w:t>) should be integrated in the installer.</w:t>
-      </w:r>
-    </w:p>
-    <w:p>
-      <w:pPr>
-        <w:pStyle w:val="Listenabsatz"/>
-        <w:numPr>
-          <w:ilvl w:val="0"/>
-          <w:numId w:val="2"/>
-        </w:numPr>
-        <w:rPr>
-          <w:sz w:val="24"/>
-          <w:szCs w:val="24"/>
-          <w:lang w:val="en-US"/>
-        </w:rPr>
-      </w:pPr>
-      <w:r>
-        <w:rPr>
-          <w:sz w:val="24"/>
-          <w:szCs w:val="24"/>
-          <w:lang w:val="en-US"/>
-        </w:rPr>
-        <w:t>Navigate to the project directory (/</w:t>
-      </w:r>
+    </w:p>
+    <w:p>
+      <w:pPr>
+        <w:pStyle w:val="Listenabsatz"/>
+        <w:numPr>
+          <w:ilvl w:val="0"/>
+          <w:numId w:val="6"/>
+        </w:numPr>
+        <w:rPr>
+          <w:sz w:val="24"/>
+          <w:szCs w:val="24"/>
+          <w:lang w:val="en-US"/>
+        </w:rPr>
+      </w:pPr>
       <w:proofErr w:type="spellStart"/>
       <w:r>
         <w:rPr>
@@ -973,261 +1436,287 @@
           <w:szCs w:val="24"/>
           <w:lang w:val="en-US"/>
         </w:rPr>
-        <w:t>Projekt</w:t>
+        <w:t>pg</w:t>
       </w:r>
       <w:proofErr w:type="spellEnd"/>
-      <w:r>
-        <w:rPr>
-          <w:sz w:val="24"/>
-          <w:szCs w:val="24"/>
-          <w:lang w:val="en-US"/>
-        </w:rPr>
-        <w:t>) via command line.</w:t>
-      </w:r>
-    </w:p>
-    <w:p>
-      <w:pPr>
-        <w:pStyle w:val="Listenabsatz"/>
-        <w:numPr>
-          <w:ilvl w:val="0"/>
-          <w:numId w:val="2"/>
-        </w:numPr>
-        <w:rPr>
-          <w:sz w:val="24"/>
-          <w:szCs w:val="24"/>
-          <w:lang w:val="en-US"/>
-        </w:rPr>
-      </w:pPr>
-      <w:r>
-        <w:rPr>
-          <w:sz w:val="24"/>
-          <w:szCs w:val="24"/>
-          <w:lang w:val="en-US"/>
-        </w:rPr>
-        <w:t xml:space="preserve">Execute </w:t>
-      </w:r>
+    </w:p>
+    <w:p>
+      <w:pPr>
+        <w:pStyle w:val="Listenabsatz"/>
+        <w:numPr>
+          <w:ilvl w:val="0"/>
+          <w:numId w:val="6"/>
+        </w:numPr>
+        <w:rPr>
+          <w:sz w:val="24"/>
+          <w:szCs w:val="24"/>
+          <w:lang w:val="en-US"/>
+        </w:rPr>
+      </w:pPr>
+      <w:r>
+        <w:rPr>
+          <w:sz w:val="24"/>
+          <w:szCs w:val="24"/>
+          <w:lang w:val="en-US"/>
+        </w:rPr>
+        <w:t>connect-timeout</w:t>
+      </w:r>
+    </w:p>
+    <w:p>
+      <w:pPr>
+        <w:pStyle w:val="Listenabsatz"/>
+        <w:numPr>
+          <w:ilvl w:val="0"/>
+          <w:numId w:val="6"/>
+        </w:numPr>
+        <w:rPr>
+          <w:sz w:val="24"/>
+          <w:szCs w:val="24"/>
+          <w:lang w:val="en-US"/>
+        </w:rPr>
+      </w:pPr>
+      <w:r>
+        <w:rPr>
+          <w:sz w:val="24"/>
+          <w:szCs w:val="24"/>
+          <w:lang w:val="en-US"/>
+        </w:rPr>
+        <w:t>body-parser</w:t>
+      </w:r>
+    </w:p>
+    <w:p>
+      <w:pPr>
+        <w:pStyle w:val="Listenabsatz"/>
+        <w:numPr>
+          <w:ilvl w:val="0"/>
+          <w:numId w:val="6"/>
+        </w:numPr>
+        <w:rPr>
+          <w:sz w:val="24"/>
+          <w:szCs w:val="24"/>
+          <w:lang w:val="en-US"/>
+        </w:rPr>
+      </w:pPr>
+      <w:r>
+        <w:rPr>
+          <w:sz w:val="24"/>
+          <w:szCs w:val="24"/>
+          <w:lang w:val="en-US"/>
+        </w:rPr>
+        <w:t>connect-flash</w:t>
+      </w:r>
+    </w:p>
+    <w:p>
+      <w:pPr>
+        <w:pStyle w:val="Listenabsatz"/>
+        <w:numPr>
+          <w:ilvl w:val="0"/>
+          <w:numId w:val="6"/>
+        </w:numPr>
+        <w:rPr>
+          <w:sz w:val="24"/>
+          <w:szCs w:val="24"/>
+          <w:lang w:val="en-US"/>
+        </w:rPr>
+      </w:pPr>
+      <w:r>
+        <w:rPr>
+          <w:sz w:val="24"/>
+          <w:szCs w:val="24"/>
+          <w:lang w:val="en-US"/>
+        </w:rPr>
+        <w:t>cookie-parser</w:t>
+      </w:r>
+    </w:p>
+    <w:p>
+      <w:pPr>
+        <w:pStyle w:val="Listenabsatz"/>
+        <w:numPr>
+          <w:ilvl w:val="0"/>
+          <w:numId w:val="6"/>
+        </w:numPr>
+        <w:rPr>
+          <w:sz w:val="24"/>
+          <w:szCs w:val="24"/>
+          <w:lang w:val="en-US"/>
+        </w:rPr>
+      </w:pPr>
+      <w:r>
+        <w:rPr>
+          <w:sz w:val="24"/>
+          <w:szCs w:val="24"/>
+          <w:lang w:val="en-US"/>
+        </w:rPr>
+        <w:t>express-session</w:t>
+      </w:r>
+    </w:p>
+    <w:p>
+      <w:pPr>
+        <w:pStyle w:val="berschrift2"/>
+        <w:rPr>
+          <w:lang w:val="en-US"/>
+        </w:rPr>
+      </w:pPr>
+      <w:r>
+        <w:rPr>
+          <w:lang w:val="en-US"/>
+        </w:rPr>
+        <w:t>Generator</w:t>
+      </w:r>
+    </w:p>
+    <w:p>
+      <w:pPr>
+        <w:pStyle w:val="Listenabsatz"/>
+        <w:numPr>
+          <w:ilvl w:val="0"/>
+          <w:numId w:val="7"/>
+        </w:numPr>
+        <w:rPr>
+          <w:lang w:val="en-US"/>
+        </w:rPr>
+      </w:pPr>
+      <w:r>
+        <w:rPr>
+          <w:lang w:val="en-US"/>
+        </w:rPr>
+        <w:t>Java 7</w:t>
+      </w:r>
+    </w:p>
+    <w:p>
+      <w:pPr>
+        <w:pStyle w:val="Listenabsatz"/>
+        <w:numPr>
+          <w:ilvl w:val="0"/>
+          <w:numId w:val="7"/>
+        </w:numPr>
+        <w:rPr>
+          <w:lang w:val="en-US"/>
+        </w:rPr>
+      </w:pPr>
+      <w:r>
+        <w:rPr>
+          <w:lang w:val="en-US"/>
+        </w:rPr>
+        <w:t>Data-Factory</w:t>
+      </w:r>
+    </w:p>
+    <w:p>
+      <w:pPr>
+        <w:pStyle w:val="Listenabsatz"/>
+        <w:numPr>
+          <w:ilvl w:val="0"/>
+          <w:numId w:val="7"/>
+        </w:numPr>
+        <w:rPr>
+          <w:lang w:val="en-US"/>
+        </w:rPr>
+      </w:pPr>
       <w:proofErr w:type="spellStart"/>
       <w:r>
         <w:rPr>
-          <w:rStyle w:val="ZitatZchn"/>
-          <w:sz w:val="24"/>
-          <w:szCs w:val="24"/>
-          <w:lang w:val="en-US"/>
-        </w:rPr>
-        <w:t>npm</w:t>
+          <w:lang w:val="en-US"/>
+        </w:rPr>
+        <w:t>OpenCSV</w:t>
       </w:r>
       <w:proofErr w:type="spellEnd"/>
-      <w:r>
-        <w:rPr>
-          <w:rStyle w:val="ZitatZchn"/>
-          <w:sz w:val="24"/>
-          <w:szCs w:val="24"/>
-          <w:lang w:val="en-US"/>
-        </w:rPr>
-        <w:t xml:space="preserve"> install</w:t>
-      </w:r>
-      <w:r>
-        <w:rPr>
-          <w:sz w:val="24"/>
-          <w:szCs w:val="24"/>
-          <w:lang w:val="en-US"/>
-        </w:rPr>
-        <w:t>.</w:t>
-      </w:r>
-      <w:r>
-        <w:rPr>
-          <w:sz w:val="24"/>
-          <w:szCs w:val="24"/>
-          <w:lang w:val="en-US"/>
-        </w:rPr>
-        <w:t xml:space="preserve"> </w:t>
-      </w:r>
-      <w:r>
-        <w:rPr>
-          <w:sz w:val="24"/>
-          <w:szCs w:val="24"/>
-          <w:lang w:val="en-US"/>
-        </w:rPr>
-        <w:t>This will install all needed modules.</w:t>
-      </w:r>
-    </w:p>
-    <w:p>
-      <w:pPr>
-        <w:pStyle w:val="Listenabsatz"/>
-        <w:numPr>
-          <w:ilvl w:val="0"/>
-          <w:numId w:val="2"/>
-        </w:numPr>
-        <w:rPr>
-          <w:sz w:val="24"/>
-          <w:szCs w:val="24"/>
-          <w:lang w:val="en-US"/>
-        </w:rPr>
-      </w:pPr>
-      <w:r>
-        <w:rPr>
-          <w:sz w:val="24"/>
-          <w:szCs w:val="24"/>
-          <w:lang w:val="en-US"/>
-        </w:rPr>
-        <w:t xml:space="preserve">The modules are specified in the dependencies section in the </w:t>
-      </w:r>
+    </w:p>
+    <w:p>
+      <w:pPr>
+        <w:pStyle w:val="Listenabsatz"/>
+        <w:numPr>
+          <w:ilvl w:val="0"/>
+          <w:numId w:val="7"/>
+        </w:numPr>
+        <w:rPr>
+          <w:lang w:val="en-US"/>
+        </w:rPr>
+      </w:pPr>
       <w:proofErr w:type="spellStart"/>
       <w:r>
         <w:rPr>
-          <w:rStyle w:val="ZitatZchn"/>
-          <w:sz w:val="24"/>
-          <w:szCs w:val="24"/>
-          <w:lang w:val="en-US"/>
-        </w:rPr>
-        <w:t>package.json</w:t>
+          <w:lang w:val="en-US"/>
+        </w:rPr>
+        <w:t>Jdbc</w:t>
       </w:r>
       <w:proofErr w:type="spellEnd"/>
       <w:r>
         <w:rPr>
-          <w:sz w:val="24"/>
-          <w:szCs w:val="24"/>
-          <w:lang w:val="en-US"/>
-        </w:rPr>
-        <w:t xml:space="preserve"> file.</w:t>
-      </w:r>
-    </w:p>
-    <w:p>
-      <w:pPr>
-        <w:pStyle w:val="Listenabsatz"/>
-        <w:numPr>
-          <w:ilvl w:val="0"/>
-          <w:numId w:val="2"/>
-        </w:numPr>
-        <w:rPr>
-          <w:sz w:val="24"/>
-          <w:szCs w:val="24"/>
-          <w:lang w:val="en-US"/>
-        </w:rPr>
-      </w:pPr>
-      <w:r>
-        <w:rPr>
-          <w:sz w:val="24"/>
-          <w:szCs w:val="24"/>
-          <w:lang w:val="en-US"/>
-        </w:rPr>
-        <w:t xml:space="preserve">Execute </w:t>
-      </w:r>
-      <w:r>
-        <w:rPr>
-          <w:rStyle w:val="ZitatZchn"/>
-          <w:sz w:val="24"/>
-          <w:szCs w:val="24"/>
-          <w:lang w:val="en-US"/>
-        </w:rPr>
-        <w:t>node server.js</w:t>
-      </w:r>
-      <w:r>
-        <w:rPr>
-          <w:sz w:val="24"/>
-          <w:szCs w:val="24"/>
-          <w:lang w:val="en-US"/>
-        </w:rPr>
-        <w:t xml:space="preserve"> or </w:t>
-      </w:r>
+          <w:lang w:val="en-US"/>
+        </w:rPr>
+        <w:t xml:space="preserve"> for PostgreSQL</w:t>
+      </w:r>
+    </w:p>
+    <w:p>
+      <w:pPr>
+        <w:pStyle w:val="berschrift2"/>
+        <w:rPr>
+          <w:lang w:val="en-US"/>
+        </w:rPr>
+      </w:pPr>
+      <w:r>
+        <w:rPr>
+          <w:lang w:val="en-US"/>
+        </w:rPr>
+        <w:t>Benchmark</w:t>
+      </w:r>
+    </w:p>
+    <w:p>
+      <w:pPr>
+        <w:pStyle w:val="Listenabsatz"/>
+        <w:numPr>
+          <w:ilvl w:val="0"/>
+          <w:numId w:val="8"/>
+        </w:numPr>
+        <w:rPr>
+          <w:lang w:val="en-US"/>
+        </w:rPr>
+      </w:pPr>
       <w:proofErr w:type="spellStart"/>
       <w:r>
         <w:rPr>
-          <w:rStyle w:val="ZitatZchn"/>
-          <w:sz w:val="24"/>
-          <w:szCs w:val="24"/>
-          <w:lang w:val="en-US"/>
-        </w:rPr>
-        <w:t>npm</w:t>
+          <w:lang w:val="en-US"/>
+        </w:rPr>
+        <w:t>JMeter</w:t>
       </w:r>
       <w:proofErr w:type="spellEnd"/>
-      <w:r>
-        <w:rPr>
-          <w:rStyle w:val="ZitatZchn"/>
-          <w:sz w:val="24"/>
-          <w:szCs w:val="24"/>
-          <w:lang w:val="en-US"/>
-        </w:rPr>
-        <w:t xml:space="preserve"> start</w:t>
-      </w:r>
-      <w:r>
-        <w:rPr>
-          <w:sz w:val="24"/>
-          <w:szCs w:val="24"/>
-          <w:lang w:val="en-US"/>
-        </w:rPr>
-        <w:t xml:space="preserve"> to start the application server</w:t>
-      </w:r>
-    </w:p>
-    <w:p>
-      <w:pPr>
-        <w:pStyle w:val="Listenabsatz"/>
-        <w:numPr>
-          <w:ilvl w:val="0"/>
-          <w:numId w:val="2"/>
-        </w:numPr>
-        <w:rPr>
-          <w:sz w:val="24"/>
-          <w:szCs w:val="24"/>
-          <w:lang w:val="en-US"/>
-        </w:rPr>
-      </w:pPr>
-      <w:r>
-        <w:rPr>
-          <w:sz w:val="24"/>
-          <w:szCs w:val="24"/>
-          <w:lang w:val="en-US"/>
-        </w:rPr>
-        <w:t xml:space="preserve">The site can be accessed via </w:t>
-      </w:r>
-      <w:r>
-        <w:rPr>
-          <w:rStyle w:val="ZitatZchn"/>
-          <w:sz w:val="24"/>
-          <w:szCs w:val="24"/>
-          <w:lang w:val="en-US"/>
-        </w:rPr>
-        <w:t>http://127.0.0.1:8080/</w:t>
-      </w:r>
-      <w:r>
-        <w:rPr>
-          <w:sz w:val="24"/>
-          <w:szCs w:val="24"/>
-          <w:lang w:val="en-US"/>
-        </w:rPr>
-        <w:t xml:space="preserve"> or </w:t>
-      </w:r>
-      <w:r>
-        <w:rPr>
-          <w:rStyle w:val="ZitatZchn"/>
-          <w:sz w:val="24"/>
-          <w:szCs w:val="24"/>
-          <w:lang w:val="en-US"/>
-        </w:rPr>
-        <w:t>http://localhost:8080/.</w:t>
-      </w:r>
-    </w:p>
-    <w:p>
-      <w:pPr>
-        <w:pStyle w:val="Listenabsatz"/>
-        <w:numPr>
-          <w:ilvl w:val="0"/>
-          <w:numId w:val="2"/>
-        </w:numPr>
-        <w:rPr>
-          <w:sz w:val="24"/>
-          <w:szCs w:val="24"/>
-          <w:lang w:val="en-US"/>
-        </w:rPr>
-      </w:pPr>
-      <w:r>
-        <w:rPr>
-          <w:sz w:val="24"/>
-          <w:szCs w:val="24"/>
-          <w:lang w:val="en-US"/>
-        </w:rPr>
-        <w:t>All registered invocations will be logged to the console output (e.g. for debugging information).</w:t>
-      </w:r>
+    </w:p>
+    <w:p>
+      <w:pPr>
+        <w:pStyle w:val="Listenabsatz"/>
+        <w:numPr>
+          <w:ilvl w:val="0"/>
+          <w:numId w:val="8"/>
+        </w:numPr>
+        <w:rPr>
+          <w:lang w:val="en-US"/>
+        </w:rPr>
+      </w:pPr>
+      <w:r>
+        <w:rPr>
+          <w:lang w:val="en-US"/>
+        </w:rPr>
+        <w:t>Java 7</w:t>
+      </w:r>
+    </w:p>
+    <w:p>
+      <w:pPr>
+        <w:pStyle w:val="Listenabsatz"/>
+        <w:numPr>
+          <w:ilvl w:val="0"/>
+          <w:numId w:val="8"/>
+        </w:numPr>
+        <w:rPr>
+          <w:lang w:val="en-US"/>
+        </w:rPr>
+      </w:pPr>
+      <w:proofErr w:type="spellStart"/>
+      <w:r>
+        <w:rPr>
+          <w:lang w:val="en-US"/>
+        </w:rPr>
+        <w:t>JDom</w:t>
+      </w:r>
+      <w:proofErr w:type="spellEnd"/>
     </w:p>
     <w:sectPr>
       <w:pgSz w:w="11906" w:h="16838"/>
@@ -1355,6 +1844,119 @@
     </w:lvl>
   </w:abstractNum>
   <w:abstractNum w:abstractNumId="1" w15:restartNumberingAfterBreak="0">
+    <w:nsid w:val="19783A3E"/>
+    <w:multiLevelType w:val="hybridMultilevel"/>
+    <w:tmpl w:val="2966A7E4"/>
+    <w:lvl w:ilvl="0" w:tplc="04070001">
+      <w:start w:val="1"/>
+      <w:numFmt w:val="bullet"/>
+      <w:lvlText w:val=""/>
+      <w:lvlJc w:val="left"/>
+      <w:pPr>
+        <w:ind w:left="720" w:hanging="360"/>
+      </w:pPr>
+      <w:rPr>
+        <w:rFonts w:ascii="Symbol" w:hAnsi="Symbol" w:hint="default"/>
+      </w:rPr>
+    </w:lvl>
+    <w:lvl w:ilvl="1" w:tplc="04070003" w:tentative="1">
+      <w:start w:val="1"/>
+      <w:numFmt w:val="bullet"/>
+      <w:lvlText w:val="o"/>
+      <w:lvlJc w:val="left"/>
+      <w:pPr>
+        <w:ind w:left="1440" w:hanging="360"/>
+      </w:pPr>
+      <w:rPr>
+        <w:rFonts w:ascii="Courier New" w:hAnsi="Courier New" w:cs="Courier New" w:hint="default"/>
+      </w:rPr>
+    </w:lvl>
+    <w:lvl w:ilvl="2" w:tplc="04070005" w:tentative="1">
+      <w:start w:val="1"/>
+      <w:numFmt w:val="bullet"/>
+      <w:lvlText w:val=""/>
+      <w:lvlJc w:val="left"/>
+      <w:pPr>
+        <w:ind w:left="2160" w:hanging="360"/>
+      </w:pPr>
+      <w:rPr>
+        <w:rFonts w:ascii="Wingdings" w:hAnsi="Wingdings" w:hint="default"/>
+      </w:rPr>
+    </w:lvl>
+    <w:lvl w:ilvl="3" w:tplc="04070001" w:tentative="1">
+      <w:start w:val="1"/>
+      <w:numFmt w:val="bullet"/>
+      <w:lvlText w:val=""/>
+      <w:lvlJc w:val="left"/>
+      <w:pPr>
+        <w:ind w:left="2880" w:hanging="360"/>
+      </w:pPr>
+      <w:rPr>
+        <w:rFonts w:ascii="Symbol" w:hAnsi="Symbol" w:hint="default"/>
+      </w:rPr>
+    </w:lvl>
+    <w:lvl w:ilvl="4" w:tplc="04070003" w:tentative="1">
+      <w:start w:val="1"/>
+      <w:numFmt w:val="bullet"/>
+      <w:lvlText w:val="o"/>
+      <w:lvlJc w:val="left"/>
+      <w:pPr>
+        <w:ind w:left="3600" w:hanging="360"/>
+      </w:pPr>
+      <w:rPr>
+        <w:rFonts w:ascii="Courier New" w:hAnsi="Courier New" w:cs="Courier New" w:hint="default"/>
+      </w:rPr>
+    </w:lvl>
+    <w:lvl w:ilvl="5" w:tplc="04070005" w:tentative="1">
+      <w:start w:val="1"/>
+      <w:numFmt w:val="bullet"/>
+      <w:lvlText w:val=""/>
+      <w:lvlJc w:val="left"/>
+      <w:pPr>
+        <w:ind w:left="4320" w:hanging="360"/>
+      </w:pPr>
+      <w:rPr>
+        <w:rFonts w:ascii="Wingdings" w:hAnsi="Wingdings" w:hint="default"/>
+      </w:rPr>
+    </w:lvl>
+    <w:lvl w:ilvl="6" w:tplc="04070001" w:tentative="1">
+      <w:start w:val="1"/>
+      <w:numFmt w:val="bullet"/>
+      <w:lvlText w:val=""/>
+      <w:lvlJc w:val="left"/>
+      <w:pPr>
+        <w:ind w:left="5040" w:hanging="360"/>
+      </w:pPr>
+      <w:rPr>
+        <w:rFonts w:ascii="Symbol" w:hAnsi="Symbol" w:hint="default"/>
+      </w:rPr>
+    </w:lvl>
+    <w:lvl w:ilvl="7" w:tplc="04070003" w:tentative="1">
+      <w:start w:val="1"/>
+      <w:numFmt w:val="bullet"/>
+      <w:lvlText w:val="o"/>
+      <w:lvlJc w:val="left"/>
+      <w:pPr>
+        <w:ind w:left="5760" w:hanging="360"/>
+      </w:pPr>
+      <w:rPr>
+        <w:rFonts w:ascii="Courier New" w:hAnsi="Courier New" w:cs="Courier New" w:hint="default"/>
+      </w:rPr>
+    </w:lvl>
+    <w:lvl w:ilvl="8" w:tplc="04070005" w:tentative="1">
+      <w:start w:val="1"/>
+      <w:numFmt w:val="bullet"/>
+      <w:lvlText w:val=""/>
+      <w:lvlJc w:val="left"/>
+      <w:pPr>
+        <w:ind w:left="6480" w:hanging="360"/>
+      </w:pPr>
+      <w:rPr>
+        <w:rFonts w:ascii="Wingdings" w:hAnsi="Wingdings" w:hint="default"/>
+      </w:rPr>
+    </w:lvl>
+  </w:abstractNum>
+  <w:abstractNum w:abstractNumId="2" w15:restartNumberingAfterBreak="0">
     <w:nsid w:val="1CA21E55"/>
     <w:multiLevelType w:val="hybridMultilevel"/>
     <w:tmpl w:val="CA7C9178"/>
@@ -1467,7 +2069,7 @@
       </w:rPr>
     </w:lvl>
   </w:abstractNum>
-  <w:abstractNum w:abstractNumId="2" w15:restartNumberingAfterBreak="0">
+  <w:abstractNum w:abstractNumId="3" w15:restartNumberingAfterBreak="0">
     <w:nsid w:val="271A5858"/>
     <w:multiLevelType w:val="hybridMultilevel"/>
     <w:tmpl w:val="02A02FE2"/>
@@ -1580,7 +2182,7 @@
       </w:rPr>
     </w:lvl>
   </w:abstractNum>
-  <w:abstractNum w:abstractNumId="3" w15:restartNumberingAfterBreak="0">
+  <w:abstractNum w:abstractNumId="4" w15:restartNumberingAfterBreak="0">
     <w:nsid w:val="3B0278D1"/>
     <w:multiLevelType w:val="hybridMultilevel"/>
     <w:tmpl w:val="9AF41AC4"/>
@@ -1693,7 +2295,233 @@
       </w:rPr>
     </w:lvl>
   </w:abstractNum>
-  <w:abstractNum w:abstractNumId="4" w15:restartNumberingAfterBreak="0">
+  <w:abstractNum w:abstractNumId="5" w15:restartNumberingAfterBreak="0">
+    <w:nsid w:val="3D69216D"/>
+    <w:multiLevelType w:val="hybridMultilevel"/>
+    <w:tmpl w:val="10F4C5D0"/>
+    <w:lvl w:ilvl="0" w:tplc="04070001">
+      <w:start w:val="1"/>
+      <w:numFmt w:val="bullet"/>
+      <w:lvlText w:val=""/>
+      <w:lvlJc w:val="left"/>
+      <w:pPr>
+        <w:ind w:left="720" w:hanging="360"/>
+      </w:pPr>
+      <w:rPr>
+        <w:rFonts w:ascii="Symbol" w:hAnsi="Symbol" w:hint="default"/>
+      </w:rPr>
+    </w:lvl>
+    <w:lvl w:ilvl="1" w:tplc="04070003" w:tentative="1">
+      <w:start w:val="1"/>
+      <w:numFmt w:val="bullet"/>
+      <w:lvlText w:val="o"/>
+      <w:lvlJc w:val="left"/>
+      <w:pPr>
+        <w:ind w:left="1440" w:hanging="360"/>
+      </w:pPr>
+      <w:rPr>
+        <w:rFonts w:ascii="Courier New" w:hAnsi="Courier New" w:cs="Courier New" w:hint="default"/>
+      </w:rPr>
+    </w:lvl>
+    <w:lvl w:ilvl="2" w:tplc="04070005" w:tentative="1">
+      <w:start w:val="1"/>
+      <w:numFmt w:val="bullet"/>
+      <w:lvlText w:val=""/>
+      <w:lvlJc w:val="left"/>
+      <w:pPr>
+        <w:ind w:left="2160" w:hanging="360"/>
+      </w:pPr>
+      <w:rPr>
+        <w:rFonts w:ascii="Wingdings" w:hAnsi="Wingdings" w:hint="default"/>
+      </w:rPr>
+    </w:lvl>
+    <w:lvl w:ilvl="3" w:tplc="04070001" w:tentative="1">
+      <w:start w:val="1"/>
+      <w:numFmt w:val="bullet"/>
+      <w:lvlText w:val=""/>
+      <w:lvlJc w:val="left"/>
+      <w:pPr>
+        <w:ind w:left="2880" w:hanging="360"/>
+      </w:pPr>
+      <w:rPr>
+        <w:rFonts w:ascii="Symbol" w:hAnsi="Symbol" w:hint="default"/>
+      </w:rPr>
+    </w:lvl>
+    <w:lvl w:ilvl="4" w:tplc="04070003" w:tentative="1">
+      <w:start w:val="1"/>
+      <w:numFmt w:val="bullet"/>
+      <w:lvlText w:val="o"/>
+      <w:lvlJc w:val="left"/>
+      <w:pPr>
+        <w:ind w:left="3600" w:hanging="360"/>
+      </w:pPr>
+      <w:rPr>
+        <w:rFonts w:ascii="Courier New" w:hAnsi="Courier New" w:cs="Courier New" w:hint="default"/>
+      </w:rPr>
+    </w:lvl>
+    <w:lvl w:ilvl="5" w:tplc="04070005" w:tentative="1">
+      <w:start w:val="1"/>
+      <w:numFmt w:val="bullet"/>
+      <w:lvlText w:val=""/>
+      <w:lvlJc w:val="left"/>
+      <w:pPr>
+        <w:ind w:left="4320" w:hanging="360"/>
+      </w:pPr>
+      <w:rPr>
+        <w:rFonts w:ascii="Wingdings" w:hAnsi="Wingdings" w:hint="default"/>
+      </w:rPr>
+    </w:lvl>
+    <w:lvl w:ilvl="6" w:tplc="04070001" w:tentative="1">
+      <w:start w:val="1"/>
+      <w:numFmt w:val="bullet"/>
+      <w:lvlText w:val=""/>
+      <w:lvlJc w:val="left"/>
+      <w:pPr>
+        <w:ind w:left="5040" w:hanging="360"/>
+      </w:pPr>
+      <w:rPr>
+        <w:rFonts w:ascii="Symbol" w:hAnsi="Symbol" w:hint="default"/>
+      </w:rPr>
+    </w:lvl>
+    <w:lvl w:ilvl="7" w:tplc="04070003" w:tentative="1">
+      <w:start w:val="1"/>
+      <w:numFmt w:val="bullet"/>
+      <w:lvlText w:val="o"/>
+      <w:lvlJc w:val="left"/>
+      <w:pPr>
+        <w:ind w:left="5760" w:hanging="360"/>
+      </w:pPr>
+      <w:rPr>
+        <w:rFonts w:ascii="Courier New" w:hAnsi="Courier New" w:cs="Courier New" w:hint="default"/>
+      </w:rPr>
+    </w:lvl>
+    <w:lvl w:ilvl="8" w:tplc="04070005" w:tentative="1">
+      <w:start w:val="1"/>
+      <w:numFmt w:val="bullet"/>
+      <w:lvlText w:val=""/>
+      <w:lvlJc w:val="left"/>
+      <w:pPr>
+        <w:ind w:left="6480" w:hanging="360"/>
+      </w:pPr>
+      <w:rPr>
+        <w:rFonts w:ascii="Wingdings" w:hAnsi="Wingdings" w:hint="default"/>
+      </w:rPr>
+    </w:lvl>
+  </w:abstractNum>
+  <w:abstractNum w:abstractNumId="6" w15:restartNumberingAfterBreak="0">
+    <w:nsid w:val="5B7E3A4C"/>
+    <w:multiLevelType w:val="hybridMultilevel"/>
+    <w:tmpl w:val="7F36CD7E"/>
+    <w:lvl w:ilvl="0" w:tplc="04070001">
+      <w:start w:val="1"/>
+      <w:numFmt w:val="bullet"/>
+      <w:lvlText w:val=""/>
+      <w:lvlJc w:val="left"/>
+      <w:pPr>
+        <w:ind w:left="720" w:hanging="360"/>
+      </w:pPr>
+      <w:rPr>
+        <w:rFonts w:ascii="Symbol" w:hAnsi="Symbol" w:hint="default"/>
+      </w:rPr>
+    </w:lvl>
+    <w:lvl w:ilvl="1" w:tplc="04070003" w:tentative="1">
+      <w:start w:val="1"/>
+      <w:numFmt w:val="bullet"/>
+      <w:lvlText w:val="o"/>
+      <w:lvlJc w:val="left"/>
+      <w:pPr>
+        <w:ind w:left="1440" w:hanging="360"/>
+      </w:pPr>
+      <w:rPr>
+        <w:rFonts w:ascii="Courier New" w:hAnsi="Courier New" w:cs="Courier New" w:hint="default"/>
+      </w:rPr>
+    </w:lvl>
+    <w:lvl w:ilvl="2" w:tplc="04070005" w:tentative="1">
+      <w:start w:val="1"/>
+      <w:numFmt w:val="bullet"/>
+      <w:lvlText w:val=""/>
+      <w:lvlJc w:val="left"/>
+      <w:pPr>
+        <w:ind w:left="2160" w:hanging="360"/>
+      </w:pPr>
+      <w:rPr>
+        <w:rFonts w:ascii="Wingdings" w:hAnsi="Wingdings" w:hint="default"/>
+      </w:rPr>
+    </w:lvl>
+    <w:lvl w:ilvl="3" w:tplc="04070001" w:tentative="1">
+      <w:start w:val="1"/>
+      <w:numFmt w:val="bullet"/>
+      <w:lvlText w:val=""/>
+      <w:lvlJc w:val="left"/>
+      <w:pPr>
+        <w:ind w:left="2880" w:hanging="360"/>
+      </w:pPr>
+      <w:rPr>
+        <w:rFonts w:ascii="Symbol" w:hAnsi="Symbol" w:hint="default"/>
+      </w:rPr>
+    </w:lvl>
+    <w:lvl w:ilvl="4" w:tplc="04070003" w:tentative="1">
+      <w:start w:val="1"/>
+      <w:numFmt w:val="bullet"/>
+      <w:lvlText w:val="o"/>
+      <w:lvlJc w:val="left"/>
+      <w:pPr>
+        <w:ind w:left="3600" w:hanging="360"/>
+      </w:pPr>
+      <w:rPr>
+        <w:rFonts w:ascii="Courier New" w:hAnsi="Courier New" w:cs="Courier New" w:hint="default"/>
+      </w:rPr>
+    </w:lvl>
+    <w:lvl w:ilvl="5" w:tplc="04070005" w:tentative="1">
+      <w:start w:val="1"/>
+      <w:numFmt w:val="bullet"/>
+      <w:lvlText w:val=""/>
+      <w:lvlJc w:val="left"/>
+      <w:pPr>
+        <w:ind w:left="4320" w:hanging="360"/>
+      </w:pPr>
+      <w:rPr>
+        <w:rFonts w:ascii="Wingdings" w:hAnsi="Wingdings" w:hint="default"/>
+      </w:rPr>
+    </w:lvl>
+    <w:lvl w:ilvl="6" w:tplc="04070001" w:tentative="1">
+      <w:start w:val="1"/>
+      <w:numFmt w:val="bullet"/>
+      <w:lvlText w:val=""/>
+      <w:lvlJc w:val="left"/>
+      <w:pPr>
+        <w:ind w:left="5040" w:hanging="360"/>
+      </w:pPr>
+      <w:rPr>
+        <w:rFonts w:ascii="Symbol" w:hAnsi="Symbol" w:hint="default"/>
+      </w:rPr>
+    </w:lvl>
+    <w:lvl w:ilvl="7" w:tplc="04070003" w:tentative="1">
+      <w:start w:val="1"/>
+      <w:numFmt w:val="bullet"/>
+      <w:lvlText w:val="o"/>
+      <w:lvlJc w:val="left"/>
+      <w:pPr>
+        <w:ind w:left="5760" w:hanging="360"/>
+      </w:pPr>
+      <w:rPr>
+        <w:rFonts w:ascii="Courier New" w:hAnsi="Courier New" w:cs="Courier New" w:hint="default"/>
+      </w:rPr>
+    </w:lvl>
+    <w:lvl w:ilvl="8" w:tplc="04070005" w:tentative="1">
+      <w:start w:val="1"/>
+      <w:numFmt w:val="bullet"/>
+      <w:lvlText w:val=""/>
+      <w:lvlJc w:val="left"/>
+      <w:pPr>
+        <w:ind w:left="6480" w:hanging="360"/>
+      </w:pPr>
+      <w:rPr>
+        <w:rFonts w:ascii="Wingdings" w:hAnsi="Wingdings" w:hint="default"/>
+      </w:rPr>
+    </w:lvl>
+  </w:abstractNum>
+  <w:abstractNum w:abstractNumId="7" w15:restartNumberingAfterBreak="0">
     <w:nsid w:val="639473F3"/>
     <w:multiLevelType w:val="hybridMultilevel"/>
     <w:tmpl w:val="1A824E28"/>
@@ -1810,16 +2638,25 @@
     <w:abstractNumId w:val="0"/>
   </w:num>
   <w:num w:numId="2">
-    <w:abstractNumId w:val="1"/>
+    <w:abstractNumId w:val="2"/>
   </w:num>
   <w:num w:numId="3">
-    <w:abstractNumId w:val="2"/>
+    <w:abstractNumId w:val="3"/>
   </w:num>
   <w:num w:numId="4">
+    <w:abstractNumId w:val="7"/>
+  </w:num>
+  <w:num w:numId="5">
     <w:abstractNumId w:val="4"/>
   </w:num>
-  <w:num w:numId="5">
-    <w:abstractNumId w:val="3"/>
+  <w:num w:numId="6">
+    <w:abstractNumId w:val="5"/>
+  </w:num>
+  <w:num w:numId="7">
+    <w:abstractNumId w:val="6"/>
+  </w:num>
+  <w:num w:numId="8">
+    <w:abstractNumId w:val="1"/>
   </w:num>
 </w:numbering>
 </file>
@@ -2239,6 +3076,50 @@
       <w:szCs w:val="32"/>
     </w:rPr>
   </w:style>
+  <w:style w:type="paragraph" w:styleId="berschrift2">
+    <w:name w:val="heading 2"/>
+    <w:basedOn w:val="Standard"/>
+    <w:next w:val="Standard"/>
+    <w:link w:val="berschrift2Zchn"/>
+    <w:uiPriority w:val="9"/>
+    <w:unhideWhenUsed/>
+    <w:qFormat/>
+    <w:rsid w:val="006108D2"/>
+    <w:pPr>
+      <w:keepNext/>
+      <w:keepLines/>
+      <w:spacing w:before="40" w:after="0"/>
+      <w:outlineLvl w:val="1"/>
+    </w:pPr>
+    <w:rPr>
+      <w:rFonts w:asciiTheme="majorHAnsi" w:eastAsiaTheme="majorEastAsia" w:hAnsiTheme="majorHAnsi" w:cstheme="majorBidi"/>
+      <w:color w:val="2E74B5" w:themeColor="accent1" w:themeShade="BF"/>
+      <w:sz w:val="26"/>
+      <w:szCs w:val="26"/>
+    </w:rPr>
+  </w:style>
+  <w:style w:type="paragraph" w:styleId="berschrift3">
+    <w:name w:val="heading 3"/>
+    <w:basedOn w:val="Standard"/>
+    <w:next w:val="Standard"/>
+    <w:link w:val="berschrift3Zchn"/>
+    <w:uiPriority w:val="9"/>
+    <w:unhideWhenUsed/>
+    <w:qFormat/>
+    <w:rsid w:val="006108D2"/>
+    <w:pPr>
+      <w:keepNext/>
+      <w:keepLines/>
+      <w:spacing w:before="40" w:after="0"/>
+      <w:outlineLvl w:val="2"/>
+    </w:pPr>
+    <w:rPr>
+      <w:rFonts w:asciiTheme="majorHAnsi" w:eastAsiaTheme="majorEastAsia" w:hAnsiTheme="majorHAnsi" w:cstheme="majorBidi"/>
+      <w:color w:val="1F4D78" w:themeColor="accent1" w:themeShade="7F"/>
+      <w:sz w:val="24"/>
+      <w:szCs w:val="24"/>
+    </w:rPr>
+  </w:style>
   <w:style w:type="character" w:default="1" w:styleId="Absatz-Standardschriftart">
     <w:name w:val="Default Paragraph Font"/>
     <w:uiPriority w:val="1"/>
@@ -2353,6 +3234,32 @@
       <w:i/>
       <w:iCs/>
       <w:color w:val="404040" w:themeColor="text1" w:themeTint="BF"/>
+    </w:rPr>
+  </w:style>
+  <w:style w:type="character" w:customStyle="1" w:styleId="berschrift2Zchn">
+    <w:name w:val="Überschrift 2 Zchn"/>
+    <w:basedOn w:val="Absatz-Standardschriftart"/>
+    <w:link w:val="berschrift2"/>
+    <w:uiPriority w:val="9"/>
+    <w:rsid w:val="006108D2"/>
+    <w:rPr>
+      <w:rFonts w:asciiTheme="majorHAnsi" w:eastAsiaTheme="majorEastAsia" w:hAnsiTheme="majorHAnsi" w:cstheme="majorBidi"/>
+      <w:color w:val="2E74B5" w:themeColor="accent1" w:themeShade="BF"/>
+      <w:sz w:val="26"/>
+      <w:szCs w:val="26"/>
+    </w:rPr>
+  </w:style>
+  <w:style w:type="character" w:customStyle="1" w:styleId="berschrift3Zchn">
+    <w:name w:val="Überschrift 3 Zchn"/>
+    <w:basedOn w:val="Absatz-Standardschriftart"/>
+    <w:link w:val="berschrift3"/>
+    <w:uiPriority w:val="9"/>
+    <w:rsid w:val="006108D2"/>
+    <w:rPr>
+      <w:rFonts w:asciiTheme="majorHAnsi" w:eastAsiaTheme="majorEastAsia" w:hAnsiTheme="majorHAnsi" w:cstheme="majorBidi"/>
+      <w:color w:val="1F4D78" w:themeColor="accent1" w:themeShade="7F"/>
+      <w:sz w:val="24"/>
+      <w:szCs w:val="24"/>
     </w:rPr>
   </w:style>
 </w:styles>

</xml_diff>